<commit_message>
Última actualización: 2022-03-13 22:09:41
Affected files:
Materias/Seminario/Auto_Fernando_Fuentes_11B.docx
Materias/Seminario/~$to_Fernando_Fuentes_11B.docx
</commit_message>
<xml_diff>
--- a/Materias/Seminario/Auto_Fernando_Fuentes_11B.docx
+++ b/Materias/Seminario/Auto_Fernando_Fuentes_11B.docx
@@ -417,6 +417,9 @@
             <w:r>
               <w:t>5</w:t>
             </w:r>
+            <w:r>
+              <w:t>.0</w:t>
+            </w:r>
           </w:p>
         </w:tc>
       </w:tr>
@@ -564,6 +567,9 @@
           <w:p>
             <w:r>
               <w:t>9</w:t>
+            </w:r>
+            <w:r>
+              <w:t>.5</w:t>
             </w:r>
           </w:p>
         </w:tc>
@@ -981,6 +987,7 @@
     <w:lsdException w:name="HTML Sample" w:semiHidden="1" w:unhideWhenUsed="1"/>
     <w:lsdException w:name="HTML Typewriter" w:semiHidden="1" w:unhideWhenUsed="1"/>
     <w:lsdException w:name="HTML Variable" w:semiHidden="1" w:unhideWhenUsed="1"/>
+    <w:lsdException w:name="Normal Table" w:semiHidden="1" w:unhideWhenUsed="1"/>
     <w:lsdException w:name="annotation subject" w:semiHidden="1" w:unhideWhenUsed="1"/>
     <w:lsdException w:name="No List" w:semiHidden="1" w:unhideWhenUsed="1"/>
     <w:lsdException w:name="Outline List 1" w:semiHidden="1" w:unhideWhenUsed="1"/>
@@ -1027,8 +1034,10 @@
     <w:lsdException w:name="Table Subtle 2" w:semiHidden="1" w:unhideWhenUsed="1"/>
     <w:lsdException w:name="Table Web 1" w:semiHidden="1" w:unhideWhenUsed="1"/>
     <w:lsdException w:name="Table Web 2" w:semiHidden="1" w:unhideWhenUsed="1"/>
+    <w:lsdException w:name="Table Web 3" w:semiHidden="1" w:unhideWhenUsed="1"/>
     <w:lsdException w:name="Balloon Text" w:semiHidden="1" w:unhideWhenUsed="1"/>
     <w:lsdException w:name="Table Grid" w:uiPriority="39"/>
+    <w:lsdException w:name="Table Theme" w:semiHidden="1" w:unhideWhenUsed="1"/>
     <w:lsdException w:name="Placeholder Text" w:semiHidden="1"/>
     <w:lsdException w:name="No Spacing" w:uiPriority="1" w:qFormat="1"/>
     <w:lsdException w:name="Light Shading" w:uiPriority="60"/>
@@ -1779,18 +1788,18 @@
 </file>
 
 <file path=customXml/item2.xml><?xml version="1.0" encoding="utf-8"?>
-<p:properties xmlns:p="http://schemas.microsoft.com/office/2006/metadata/properties" xmlns:xsi="http://www.w3.org/2001/XMLSchema-instance" xmlns:pc="http://schemas.microsoft.com/office/infopath/2007/PartnerControls">
-  <documentManagement/>
-</p:properties>
-</file>
-
-<file path=customXml/item3.xml><?xml version="1.0" encoding="utf-8"?>
 <?mso-contentType ?>
 <FormTemplates xmlns="http://schemas.microsoft.com/sharepoint/v3/contenttype/forms">
   <Display>DocumentLibraryForm</Display>
   <Edit>DocumentLibraryForm</Edit>
   <New>DocumentLibraryForm</New>
 </FormTemplates>
+</file>
+
+<file path=customXml/item3.xml><?xml version="1.0" encoding="utf-8"?>
+<p:properties xmlns:p="http://schemas.microsoft.com/office/2006/metadata/properties" xmlns:xsi="http://www.w3.org/2001/XMLSchema-instance" xmlns:pc="http://schemas.microsoft.com/office/infopath/2007/PartnerControls">
+  <documentManagement/>
+</p:properties>
 </file>
 
 <file path=customXml/itemProps1.xml><?xml version="1.0" encoding="utf-8"?>
@@ -1813,18 +1822,18 @@
 </file>
 
 <file path=customXml/itemProps2.xml><?xml version="1.0" encoding="utf-8"?>
+<ds:datastoreItem xmlns:ds="http://schemas.openxmlformats.org/officeDocument/2006/customXml" ds:itemID="{487D802B-940F-41BF-A6E3-F62690F0D031}">
+  <ds:schemaRefs>
+    <ds:schemaRef ds:uri="http://schemas.microsoft.com/sharepoint/v3/contenttype/forms"/>
+  </ds:schemaRefs>
+</ds:datastoreItem>
+</file>
+
+<file path=customXml/itemProps3.xml><?xml version="1.0" encoding="utf-8"?>
 <ds:datastoreItem xmlns:ds="http://schemas.openxmlformats.org/officeDocument/2006/customXml" ds:itemID="{1AAF0F65-7277-481E-9E4E-8BAAA4825E71}">
   <ds:schemaRefs>
     <ds:schemaRef ds:uri="http://schemas.microsoft.com/office/2006/metadata/properties"/>
     <ds:schemaRef ds:uri="http://schemas.microsoft.com/office/infopath/2007/PartnerControls"/>
   </ds:schemaRefs>
 </ds:datastoreItem>
-</file>
-
-<file path=customXml/itemProps3.xml><?xml version="1.0" encoding="utf-8"?>
-<ds:datastoreItem xmlns:ds="http://schemas.openxmlformats.org/officeDocument/2006/customXml" ds:itemID="{487D802B-940F-41BF-A6E3-F62690F0D031}">
-  <ds:schemaRefs>
-    <ds:schemaRef ds:uri="http://schemas.microsoft.com/sharepoint/v3/contenttype/forms"/>
-  </ds:schemaRefs>
-</ds:datastoreItem>
 </file>
</xml_diff>

<commit_message>
Última actualización: 2022-03-13 22:18:22
Affected files:
Materias/Seminario/Auto_Fernando_Fuentes_11B.docx
Materias/Seminario/~$to_Fernando_Fuentes_11B.docx
</commit_message>
<xml_diff>
--- a/Materias/Seminario/Auto_Fernando_Fuentes_11B.docx
+++ b/Materias/Seminario/Auto_Fernando_Fuentes_11B.docx
@@ -275,7 +275,7 @@
           </w:tcPr>
           <w:p>
             <w:r>
-              <w:t>10</w:t>
+              <w:t>9.5</w:t>
             </w:r>
           </w:p>
         </w:tc>
@@ -495,7 +495,7 @@
           </w:tcPr>
           <w:p>
             <w:r>
-              <w:t>10</w:t>
+              <w:t>9</w:t>
             </w:r>
           </w:p>
         </w:tc>
@@ -568,9 +568,6 @@
             <w:r>
               <w:t>9</w:t>
             </w:r>
-            <w:r>
-              <w:t>.5</w:t>
-            </w:r>
           </w:p>
         </w:tc>
       </w:tr>
@@ -605,6 +602,9 @@
             </w:r>
             <w:r>
               <w:t>. Realizó parte de los antecedentes, así como también los objetivos y las preguntas de investigación.</w:t>
+            </w:r>
+            <w:r>
+              <w:t xml:space="preserve"> Mostró interés en todo momento por el trabajo.</w:t>
             </w:r>
           </w:p>
           <w:p/>

</xml_diff>